<commit_message>
Fixed test casegit status
</commit_message>
<xml_diff>
--- a/Improvements_required.docx
+++ b/Improvements_required.docx
@@ -427,6 +427,44 @@
           <w:ilvl w:val="1"/>
           <w:numId w:val="1"/>
         </w:numPr>
+        <w:spacing w:after="0" w:afterAutospacing="0" w:before="0" w:beforeAutospacing="0" w:lineRule="auto"/>
+        <w:ind w:left="1440" w:hanging="360"/>
+        <w:rPr>
+          <w:u w:val="none"/>
+        </w:rPr>
+      </w:pPr>
+      <w:r>
+        <w:rPr>
+          <w:rtl w:val="0"/>
+        </w:rPr>
+        <w:t xml:space="preserve">Open API specification (Swagger tool to implement those)</w:t>
+      </w:r>
+    </w:p>
+    <w:p>
+      <w:pPr>
+        <w:numPr>
+          <w:ilvl w:val="1"/>
+          <w:numId w:val="1"/>
+        </w:numPr>
+        <w:spacing w:after="0" w:afterAutospacing="0" w:before="0" w:beforeAutospacing="0" w:lineRule="auto"/>
+        <w:ind w:left="1440" w:hanging="360"/>
+        <w:rPr>
+          <w:u w:val="none"/>
+        </w:rPr>
+      </w:pPr>
+      <w:r>
+        <w:rPr>
+          <w:rtl w:val="0"/>
+        </w:rPr>
+        <w:t xml:space="preserve">Changelogs</w:t>
+      </w:r>
+    </w:p>
+    <w:p>
+      <w:pPr>
+        <w:numPr>
+          <w:ilvl w:val="1"/>
+          <w:numId w:val="1"/>
+        </w:numPr>
         <w:spacing w:after="240" w:before="0" w:beforeAutospacing="0" w:lineRule="auto"/>
         <w:ind w:left="1440" w:hanging="360"/>
         <w:rPr>
@@ -437,7 +475,7 @@
         <w:rPr>
           <w:rtl w:val="0"/>
         </w:rPr>
-        <w:t xml:space="preserve">Open API specification (Swagger tool to implement those)</w:t>
+        <w:t xml:space="preserve">Proper commenting</w:t>
       </w:r>
       <w:r>
         <w:rPr>

</xml_diff>